<commit_message>
fixed percentages on retrospective
</commit_message>
<xml_diff>
--- a/docs/sprint-3-docs/M3S3 Retrospective.docx
+++ b/docs/sprint-3-docs/M3S3 Retrospective.docx
@@ -208,7 +208,10 @@
         <w:t xml:space="preserve"> – </w:t>
       </w:r>
       <w:r>
-        <w:t>13.88</w:t>
+        <w:t>13.</w:t>
+      </w:r>
+      <w:r>
+        <w:t>90</w:t>
       </w:r>
       <w:r>
         <w:t>%</w:t>
@@ -307,15 +310,7 @@
         </w:numPr>
       </w:pPr>
       <w:r>
-        <w:t xml:space="preserve">Include the scrum master, and </w:t>
-      </w:r>
-      <w:proofErr w:type="gramStart"/>
-      <w:r>
-        <w:t>all of</w:t>
-      </w:r>
-      <w:proofErr w:type="gramEnd"/>
-      <w:r>
-        <w:t xml:space="preserve"> the members of the group (marking those who are present).</w:t>
+        <w:t>Include the scrum master, and all of the members of the group (marking those who are present).</w:t>
       </w:r>
     </w:p>
     <w:p>

</xml_diff>